<commit_message>
Added citation for Data exploration
</commit_message>
<xml_diff>
--- a/Infrrd Assignment Long Explanation.docx
+++ b/Infrrd Assignment Long Explanation.docx
@@ -500,6 +500,42 @@
           <w:szCs w:val="28"/>
           <w:lang w:val="en-US"/>
         </w:rPr>
+        <w:t xml:space="preserve">This section is heavily inspired by the Exploratory Data Analysis done by Luis Fernando Torres’s </w:t>
+      </w:r>
+      <w:hyperlink r:id="rId5" w:history="1">
+        <w:r>
+          <w:rPr>
+            <w:rStyle w:val="Hyperlink"/>
+            <w:sz w:val="28"/>
+            <w:szCs w:val="28"/>
+            <w:lang w:val="en-US"/>
+          </w:rPr>
+          <w:t>Wine Quality: EDA, Prediction and Deploy</w:t>
+        </w:r>
+      </w:hyperlink>
+      <w:r>
+        <w:rPr>
+          <w:sz w:val="28"/>
+          <w:szCs w:val="28"/>
+          <w:lang w:val="en-US"/>
+        </w:rPr>
+        <w:t xml:space="preserve"> project.</w:t>
+      </w:r>
+    </w:p>
+    <w:p>
+      <w:pPr>
+        <w:rPr>
+          <w:sz w:val="28"/>
+          <w:szCs w:val="28"/>
+          <w:lang w:val="en-US"/>
+        </w:rPr>
+      </w:pPr>
+      <w:r>
+        <w:rPr>
+          <w:sz w:val="28"/>
+          <w:szCs w:val="28"/>
+          <w:lang w:val="en-US"/>
+        </w:rPr>
         <w:t xml:space="preserve">The very first observation that we come across is that our </w:t>
       </w:r>
       <w:r>
@@ -548,7 +584,16 @@
           <w:szCs w:val="28"/>
           <w:lang w:val="en-US"/>
         </w:rPr>
-        <w:t xml:space="preserve">This suggests that we should definitely </w:t>
+        <w:t xml:space="preserve">This suggests that we should </w:t>
+      </w:r>
+      <w:proofErr w:type="gramStart"/>
+      <w:r>
+        <w:rPr>
+          <w:sz w:val="28"/>
+          <w:szCs w:val="28"/>
+          <w:lang w:val="en-US"/>
+        </w:rPr>
+        <w:t xml:space="preserve">definitely </w:t>
       </w:r>
       <w:r>
         <w:rPr>
@@ -564,7 +609,16 @@
           <w:szCs w:val="28"/>
           <w:lang w:val="en-US"/>
         </w:rPr>
-        <w:t xml:space="preserve">go for either an </w:t>
+        <w:t>go</w:t>
+      </w:r>
+      <w:proofErr w:type="gramEnd"/>
+      <w:r>
+        <w:rPr>
+          <w:sz w:val="28"/>
+          <w:szCs w:val="28"/>
+          <w:lang w:val="en-US"/>
+        </w:rPr>
+        <w:t xml:space="preserve"> for either an </w:t>
       </w:r>
       <w:proofErr w:type="spellStart"/>
       <w:r>
@@ -622,7 +676,16 @@
           <w:szCs w:val="28"/>
           <w:lang w:val="en-US"/>
         </w:rPr>
-        <w:t xml:space="preserve">Excluding the “OTHER’ label, we still have a slight </w:t>
+        <w:t xml:space="preserve">Excluding the “OTHER’ </w:t>
+      </w:r>
+      <w:r>
+        <w:rPr>
+          <w:sz w:val="28"/>
+          <w:szCs w:val="28"/>
+          <w:lang w:val="en-US"/>
+        </w:rPr>
+        <w:lastRenderedPageBreak/>
+        <w:t xml:space="preserve">label, we still have a slight </w:t>
       </w:r>
       <w:r>
         <w:rPr>
@@ -645,7 +708,6 @@
           <w:szCs w:val="20"/>
           <w:lang w:val="en-US"/>
         </w:rPr>
-        <w:lastRenderedPageBreak/>
         <w:drawing>
           <wp:inline distT="0" distB="0" distL="0" distR="0" wp14:anchorId="3DEE14D6" wp14:editId="71A22DB5">
             <wp:extent cx="3429000" cy="2450135"/>
@@ -662,7 +724,7 @@
                     <pic:cNvPicPr/>
                   </pic:nvPicPr>
                   <pic:blipFill>
-                    <a:blip r:embed="rId5"/>
+                    <a:blip r:embed="rId6"/>
                     <a:stretch>
                       <a:fillRect/>
                     </a:stretch>
@@ -728,7 +790,7 @@
                     <pic:cNvPicPr/>
                   </pic:nvPicPr>
                   <pic:blipFill>
-                    <a:blip r:embed="rId6"/>
+                    <a:blip r:embed="rId7"/>
                     <a:stretch>
                       <a:fillRect/>
                     </a:stretch>
@@ -1000,6 +1062,7 @@
           <w:szCs w:val="28"/>
           <w:lang w:val="en-US"/>
         </w:rPr>
+        <w:lastRenderedPageBreak/>
         <w:t xml:space="preserve">Furthermore, </w:t>
       </w:r>
       <w:r>
@@ -1016,16 +1079,7 @@
           <w:szCs w:val="28"/>
           <w:lang w:val="en-US"/>
         </w:rPr>
-        <w:t xml:space="preserve">The heatmap for the entire dataset </w:t>
-      </w:r>
-      <w:r>
-        <w:rPr>
-          <w:sz w:val="28"/>
-          <w:szCs w:val="28"/>
-          <w:lang w:val="en-US"/>
-        </w:rPr>
-        <w:lastRenderedPageBreak/>
-        <w:t>is given in Fig,3 and the heatmap for the dataset excluding the “OTHER” label</w:t>
+        <w:t>The heatmap for the entire dataset is given in Fig,3 and the heatmap for the dataset excluding the “OTHER” label</w:t>
       </w:r>
       <w:r>
         <w:rPr>
@@ -1103,7 +1157,7 @@
                     <pic:cNvPicPr/>
                   </pic:nvPicPr>
                   <pic:blipFill>
-                    <a:blip r:embed="rId7"/>
+                    <a:blip r:embed="rId8"/>
                     <a:stretch>
                       <a:fillRect/>
                     </a:stretch>
@@ -1169,7 +1223,7 @@
                     <pic:cNvPicPr/>
                   </pic:nvPicPr>
                   <pic:blipFill>
-                    <a:blip r:embed="rId8"/>
+                    <a:blip r:embed="rId9"/>
                     <a:stretch>
                       <a:fillRect/>
                     </a:stretch>
@@ -1287,7 +1341,15 @@
           <w:sz w:val="28"/>
           <w:szCs w:val="28"/>
         </w:rPr>
-        <w:t xml:space="preserve">features. While in Fig. 4, this is not the case. This means, that overwhelming number of </w:t>
+        <w:t xml:space="preserve">features. While in </w:t>
+      </w:r>
+      <w:r>
+        <w:rPr>
+          <w:sz w:val="28"/>
+          <w:szCs w:val="28"/>
+        </w:rPr>
+        <w:lastRenderedPageBreak/>
+        <w:t xml:space="preserve">Fig. 4, this is not the case. This means, that overwhelming number of </w:t>
       </w:r>
       <w:r>
         <w:rPr>
@@ -1315,15 +1377,7 @@
           <w:sz w:val="28"/>
           <w:szCs w:val="28"/>
         </w:rPr>
-        <w:t xml:space="preserve">which is a placeholder label for any irrelevant information that </w:t>
-      </w:r>
-      <w:r>
-        <w:rPr>
-          <w:sz w:val="28"/>
-          <w:szCs w:val="28"/>
-        </w:rPr>
-        <w:lastRenderedPageBreak/>
-        <w:t>we do not need</w:t>
+        <w:t>which is a placeholder label for any irrelevant information that we do not need</w:t>
       </w:r>
       <w:r>
         <w:rPr>
@@ -1676,6 +1730,7 @@
         <w:t xml:space="preserve">Data Analysis </w:t>
       </w:r>
       <w:proofErr w:type="spellStart"/>
+      <w:proofErr w:type="gramStart"/>
       <w:r>
         <w:rPr>
           <w:b/>
@@ -1695,6 +1750,7 @@
         <w:t>.ipynb</w:t>
       </w:r>
       <w:proofErr w:type="spellEnd"/>
+      <w:proofErr w:type="gramEnd"/>
       <w:r>
         <w:rPr>
           <w:sz w:val="28"/>
@@ -1780,13 +1836,48 @@
         </w:rPr>
         <w:t xml:space="preserve">Now, </w:t>
       </w:r>
+      <w:r>
+        <w:rPr>
+          <w:sz w:val="28"/>
+          <w:szCs w:val="28"/>
+        </w:rPr>
+        <w:t>let’s</w:t>
+      </w:r>
+      <w:r>
+        <w:rPr>
+          <w:sz w:val="28"/>
+          <w:szCs w:val="28"/>
+        </w:rPr>
+        <w:t xml:space="preserve"> talk about our model.</w:t>
+      </w:r>
+      <w:r>
+        <w:rPr>
+          <w:sz w:val="28"/>
+          <w:szCs w:val="28"/>
+        </w:rPr>
+        <w:t xml:space="preserve"> Based on the analysis above, </w:t>
+      </w:r>
+      <w:r>
+        <w:rPr>
+          <w:sz w:val="28"/>
+          <w:szCs w:val="28"/>
+        </w:rPr>
+        <w:t xml:space="preserve">I have decided to perform the classification at two levels. The first model </w:t>
+      </w:r>
+      <w:r>
+        <w:rPr>
+          <w:sz w:val="28"/>
+          <w:szCs w:val="28"/>
+        </w:rPr>
+        <w:t>is fed the entire dataset, but it the labels are set as “OTHER” and “</w:t>
+      </w:r>
       <w:proofErr w:type="spellStart"/>
       <w:r>
         <w:rPr>
           <w:sz w:val="28"/>
           <w:szCs w:val="28"/>
         </w:rPr>
-        <w:t>lets</w:t>
+        <w:t>not</w:t>
       </w:r>
       <w:proofErr w:type="spellEnd"/>
       <w:r>
@@ -1794,28 +1885,7 @@
           <w:sz w:val="28"/>
           <w:szCs w:val="28"/>
         </w:rPr>
-        <w:t xml:space="preserve"> talk about our model.</w:t>
-      </w:r>
-      <w:r>
-        <w:rPr>
-          <w:sz w:val="28"/>
-          <w:szCs w:val="28"/>
-        </w:rPr>
-        <w:t xml:space="preserve"> Based on the analysis above, </w:t>
-      </w:r>
-      <w:r>
-        <w:rPr>
-          <w:sz w:val="28"/>
-          <w:szCs w:val="28"/>
-        </w:rPr>
-        <w:t xml:space="preserve">I have decided to perform the classification at two levels. The first model </w:t>
-      </w:r>
-      <w:r>
-        <w:rPr>
-          <w:sz w:val="28"/>
-          <w:szCs w:val="28"/>
-        </w:rPr>
-        <w:t>is fed the entire dataset, but it the labels are set as “OTHER” and “</w:t>
+        <w:t xml:space="preserve"> other”. Meaning its job is to simply classify </w:t>
       </w:r>
       <w:proofErr w:type="spellStart"/>
       <w:r>
@@ -1823,6 +1893,146 @@
           <w:sz w:val="28"/>
           <w:szCs w:val="28"/>
         </w:rPr>
+        <w:t>wether</w:t>
+      </w:r>
+      <w:proofErr w:type="spellEnd"/>
+      <w:r>
+        <w:rPr>
+          <w:sz w:val="28"/>
+          <w:szCs w:val="28"/>
+        </w:rPr>
+        <w:t xml:space="preserve"> </w:t>
+      </w:r>
+      <w:r>
+        <w:rPr>
+          <w:sz w:val="28"/>
+          <w:szCs w:val="28"/>
+        </w:rPr>
+        <w:t xml:space="preserve">the entry provided to us is of relevance to us or not. Then the second model is trained on the filtered dataset which </w:t>
+      </w:r>
+      <w:r>
+        <w:rPr>
+          <w:sz w:val="28"/>
+          <w:szCs w:val="28"/>
+        </w:rPr>
+        <w:t>means given that the token entry is relevant to us, its job is to identify what is the actual label of the entry.</w:t>
+      </w:r>
+      <w:r>
+        <w:rPr>
+          <w:sz w:val="28"/>
+          <w:szCs w:val="28"/>
+        </w:rPr>
+        <w:t xml:space="preserve"> I have made a rough sketch of the training and testing processes by hand (Fig 5.)</w:t>
+      </w:r>
+      <w:r>
+        <w:rPr>
+          <w:sz w:val="28"/>
+          <w:szCs w:val="28"/>
+        </w:rPr>
+        <w:t xml:space="preserve">. </w:t>
+      </w:r>
+      <w:r>
+        <w:rPr>
+          <w:sz w:val="28"/>
+          <w:szCs w:val="28"/>
+        </w:rPr>
+        <w:t>The entire process is as follows</w:t>
+      </w:r>
+      <w:r>
+        <w:rPr>
+          <w:sz w:val="28"/>
+          <w:szCs w:val="28"/>
+        </w:rPr>
+        <w:t xml:space="preserve">, while training, </w:t>
+      </w:r>
+      <w:r>
+        <w:rPr>
+          <w:sz w:val="28"/>
+          <w:szCs w:val="28"/>
+        </w:rPr>
+        <w:t xml:space="preserve">we begin by merging the entire dataset as one </w:t>
+      </w:r>
+      <w:proofErr w:type="spellStart"/>
+      <w:r>
+        <w:rPr>
+          <w:sz w:val="28"/>
+          <w:szCs w:val="28"/>
+        </w:rPr>
+        <w:t>dataframe</w:t>
+      </w:r>
+      <w:proofErr w:type="spellEnd"/>
+      <w:r>
+        <w:rPr>
+          <w:sz w:val="28"/>
+          <w:szCs w:val="28"/>
+        </w:rPr>
+        <w:t xml:space="preserve">. </w:t>
+      </w:r>
+      <w:r>
+        <w:rPr>
+          <w:sz w:val="28"/>
+          <w:szCs w:val="28"/>
+        </w:rPr>
+        <w:t>And then</w:t>
+      </w:r>
+      <w:r>
+        <w:rPr>
+          <w:sz w:val="28"/>
+          <w:szCs w:val="28"/>
+        </w:rPr>
+        <w:t xml:space="preserve"> feature engineer the columns</w:t>
+      </w:r>
+      <w:r>
+        <w:rPr>
+          <w:sz w:val="28"/>
+          <w:szCs w:val="28"/>
+        </w:rPr>
+        <w:t xml:space="preserve">. Then we make a copy of this </w:t>
+      </w:r>
+      <w:proofErr w:type="spellStart"/>
+      <w:r>
+        <w:rPr>
+          <w:sz w:val="28"/>
+          <w:szCs w:val="28"/>
+        </w:rPr>
+        <w:t>dataframe</w:t>
+      </w:r>
+      <w:proofErr w:type="spellEnd"/>
+      <w:r>
+        <w:rPr>
+          <w:sz w:val="28"/>
+          <w:szCs w:val="28"/>
+        </w:rPr>
+        <w:t xml:space="preserve"> as we need to perform separate changes for the two models. For the 1</w:t>
+      </w:r>
+      <w:r>
+        <w:rPr>
+          <w:sz w:val="28"/>
+          <w:szCs w:val="28"/>
+          <w:vertAlign w:val="superscript"/>
+        </w:rPr>
+        <w:t>st</w:t>
+      </w:r>
+      <w:r>
+        <w:rPr>
+          <w:sz w:val="28"/>
+          <w:szCs w:val="28"/>
+        </w:rPr>
+        <w:t xml:space="preserve"> model, we </w:t>
+      </w:r>
+      <w:r>
+        <w:rPr>
+          <w:sz w:val="28"/>
+          <w:szCs w:val="28"/>
+        </w:rPr>
+        <w:t>convert all the relevant labels to “</w:t>
+      </w:r>
+      <w:proofErr w:type="spellStart"/>
+      <w:r>
+        <w:rPr>
+          <w:sz w:val="28"/>
+          <w:szCs w:val="28"/>
+        </w:rPr>
         <w:t>not</w:t>
       </w:r>
       <w:proofErr w:type="spellEnd"/>
@@ -1831,7 +2041,7 @@
           <w:sz w:val="28"/>
           <w:szCs w:val="28"/>
         </w:rPr>
-        <w:t xml:space="preserve"> other”. Meaning its job is to simply classify </w:t>
+        <w:t xml:space="preserve"> other” and then </w:t>
       </w:r>
       <w:proofErr w:type="spellStart"/>
       <w:r>
@@ -1839,7 +2049,7 @@
           <w:sz w:val="28"/>
           <w:szCs w:val="28"/>
         </w:rPr>
-        <w:t>wether</w:t>
+        <w:t>Undersample</w:t>
       </w:r>
       <w:proofErr w:type="spellEnd"/>
       <w:r>
@@ -1847,162 +2057,6 @@
           <w:sz w:val="28"/>
           <w:szCs w:val="28"/>
         </w:rPr>
-        <w:t xml:space="preserve"> </w:t>
-      </w:r>
-      <w:r>
-        <w:rPr>
-          <w:sz w:val="28"/>
-          <w:szCs w:val="28"/>
-        </w:rPr>
-        <w:t xml:space="preserve">the entry provided to us is of relevance to us or not. Then the second model is trained on the filtered dataset which </w:t>
-      </w:r>
-      <w:r>
-        <w:rPr>
-          <w:sz w:val="28"/>
-          <w:szCs w:val="28"/>
-        </w:rPr>
-        <w:t>means given that the token entry is relevant to us, its job is to identify what is the actual label of the entry.</w:t>
-      </w:r>
-      <w:r>
-        <w:rPr>
-          <w:sz w:val="28"/>
-          <w:szCs w:val="28"/>
-        </w:rPr>
-        <w:t xml:space="preserve"> I have made a rough sketch of the training and testing processes by hand (Fig 5.)</w:t>
-      </w:r>
-      <w:r>
-        <w:rPr>
-          <w:sz w:val="28"/>
-          <w:szCs w:val="28"/>
-        </w:rPr>
-        <w:t xml:space="preserve">. </w:t>
-      </w:r>
-      <w:r>
-        <w:rPr>
-          <w:sz w:val="28"/>
-          <w:szCs w:val="28"/>
-        </w:rPr>
-        <w:t>The entire process is as follows</w:t>
-      </w:r>
-      <w:r>
-        <w:rPr>
-          <w:sz w:val="28"/>
-          <w:szCs w:val="28"/>
-        </w:rPr>
-        <w:t xml:space="preserve">, while training, </w:t>
-      </w:r>
-      <w:r>
-        <w:rPr>
-          <w:sz w:val="28"/>
-          <w:szCs w:val="28"/>
-        </w:rPr>
-        <w:t xml:space="preserve">we begin by merging the entire dataset as one </w:t>
-      </w:r>
-      <w:proofErr w:type="spellStart"/>
-      <w:r>
-        <w:rPr>
-          <w:sz w:val="28"/>
-          <w:szCs w:val="28"/>
-        </w:rPr>
-        <w:t>dataframe</w:t>
-      </w:r>
-      <w:proofErr w:type="spellEnd"/>
-      <w:r>
-        <w:rPr>
-          <w:sz w:val="28"/>
-          <w:szCs w:val="28"/>
-        </w:rPr>
-        <w:t xml:space="preserve">. </w:t>
-      </w:r>
-      <w:r>
-        <w:rPr>
-          <w:sz w:val="28"/>
-          <w:szCs w:val="28"/>
-        </w:rPr>
-        <w:t>And then</w:t>
-      </w:r>
-      <w:r>
-        <w:rPr>
-          <w:sz w:val="28"/>
-          <w:szCs w:val="28"/>
-        </w:rPr>
-        <w:t xml:space="preserve"> feature engineer the columns</w:t>
-      </w:r>
-      <w:r>
-        <w:rPr>
-          <w:sz w:val="28"/>
-          <w:szCs w:val="28"/>
-        </w:rPr>
-        <w:t xml:space="preserve">. Then we make a copy of this </w:t>
-      </w:r>
-      <w:proofErr w:type="spellStart"/>
-      <w:r>
-        <w:rPr>
-          <w:sz w:val="28"/>
-          <w:szCs w:val="28"/>
-        </w:rPr>
-        <w:t>dataframe</w:t>
-      </w:r>
-      <w:proofErr w:type="spellEnd"/>
-      <w:r>
-        <w:rPr>
-          <w:sz w:val="28"/>
-          <w:szCs w:val="28"/>
-        </w:rPr>
-        <w:t xml:space="preserve"> as we need to perform separate changes for the two models. For the 1</w:t>
-      </w:r>
-      <w:r>
-        <w:rPr>
-          <w:sz w:val="28"/>
-          <w:szCs w:val="28"/>
-          <w:vertAlign w:val="superscript"/>
-        </w:rPr>
-        <w:t>st</w:t>
-      </w:r>
-      <w:r>
-        <w:rPr>
-          <w:sz w:val="28"/>
-          <w:szCs w:val="28"/>
-        </w:rPr>
-        <w:t xml:space="preserve"> model, we </w:t>
-      </w:r>
-      <w:r>
-        <w:rPr>
-          <w:sz w:val="28"/>
-          <w:szCs w:val="28"/>
-        </w:rPr>
-        <w:t>convert all the relevant labels to “</w:t>
-      </w:r>
-      <w:proofErr w:type="spellStart"/>
-      <w:r>
-        <w:rPr>
-          <w:sz w:val="28"/>
-          <w:szCs w:val="28"/>
-        </w:rPr>
-        <w:t>not</w:t>
-      </w:r>
-      <w:proofErr w:type="spellEnd"/>
-      <w:r>
-        <w:rPr>
-          <w:sz w:val="28"/>
-          <w:szCs w:val="28"/>
-        </w:rPr>
-        <w:t xml:space="preserve"> other” and then </w:t>
-      </w:r>
-      <w:proofErr w:type="spellStart"/>
-      <w:r>
-        <w:rPr>
-          <w:sz w:val="28"/>
-          <w:szCs w:val="28"/>
-        </w:rPr>
-        <w:t>Undersample</w:t>
-      </w:r>
-      <w:proofErr w:type="spellEnd"/>
-      <w:r>
-        <w:rPr>
-          <w:sz w:val="28"/>
-          <w:szCs w:val="28"/>
-        </w:rPr>
         <w:t xml:space="preserve"> the data in order to take care of the </w:t>
       </w:r>
       <w:r>
@@ -2024,7 +2078,15 @@
           <w:sz w:val="28"/>
           <w:szCs w:val="28"/>
         </w:rPr>
-        <w:t xml:space="preserve">. As for the testing data, after feature engineering, it goes into model 1 first. If the outcome is “OTHER” it simply reported as it is. Otherwise, the </w:t>
+        <w:t xml:space="preserve">. As for the testing data, after feature engineering, it goes into model 1 </w:t>
+      </w:r>
+      <w:r>
+        <w:rPr>
+          <w:sz w:val="28"/>
+          <w:szCs w:val="28"/>
+        </w:rPr>
+        <w:lastRenderedPageBreak/>
+        <w:t xml:space="preserve">first. If the outcome is “OTHER” it simply reported as it is. Otherwise, the </w:t>
       </w:r>
       <w:r>
         <w:rPr>
@@ -2067,7 +2129,7 @@
                     <pic:cNvPicPr/>
                   </pic:nvPicPr>
                   <pic:blipFill>
-                    <a:blip r:embed="rId9"/>
+                    <a:blip r:embed="rId10"/>
                     <a:stretch>
                       <a:fillRect/>
                     </a:stretch>
@@ -2330,6 +2392,74 @@
           <w:sz w:val="28"/>
           <w:szCs w:val="28"/>
         </w:rPr>
+        <w:t>n_</w:t>
+      </w:r>
+      <w:proofErr w:type="gramStart"/>
+      <w:r>
+        <w:rPr>
+          <w:sz w:val="28"/>
+          <w:szCs w:val="28"/>
+        </w:rPr>
+        <w:t>estimators</w:t>
+      </w:r>
+      <w:proofErr w:type="spellEnd"/>
+      <w:proofErr w:type="gramEnd"/>
+      <w:r>
+        <w:rPr>
+          <w:sz w:val="28"/>
+          <w:szCs w:val="28"/>
+        </w:rPr>
+        <w:t xml:space="preserve"> parameter, I decided to go with Stratified K fold Cross Validation which </w:t>
+      </w:r>
+      <w:r>
+        <w:rPr>
+          <w:sz w:val="28"/>
+          <w:szCs w:val="28"/>
+        </w:rPr>
+        <w:t>retains the distribution of labels in each fold</w:t>
+      </w:r>
+      <w:r>
+        <w:rPr>
+          <w:sz w:val="28"/>
+          <w:szCs w:val="28"/>
+        </w:rPr>
+        <w:t xml:space="preserve"> (further helps deal with our skewed data). </w:t>
+      </w:r>
+      <w:r>
+        <w:rPr>
+          <w:sz w:val="28"/>
+          <w:szCs w:val="28"/>
+        </w:rPr>
+        <w:t xml:space="preserve">After trying various ranges, I </w:t>
+      </w:r>
+      <w:r>
+        <w:rPr>
+          <w:sz w:val="28"/>
+          <w:szCs w:val="28"/>
+        </w:rPr>
+        <w:t xml:space="preserve">found </w:t>
+      </w:r>
+      <w:r>
+        <w:rPr>
+          <w:sz w:val="28"/>
+          <w:szCs w:val="28"/>
+        </w:rPr>
+        <w:lastRenderedPageBreak/>
+        <w:t xml:space="preserve">out that the ideal value of </w:t>
+      </w:r>
+      <w:r>
+        <w:rPr>
+          <w:sz w:val="28"/>
+          <w:szCs w:val="28"/>
+        </w:rPr>
+        <w:t>‘</w:t>
+      </w:r>
+      <w:proofErr w:type="spellStart"/>
+      <w:r>
+        <w:rPr>
+          <w:sz w:val="28"/>
+          <w:szCs w:val="28"/>
+        </w:rPr>
         <w:t>n_estimators</w:t>
       </w:r>
       <w:proofErr w:type="spellEnd"/>
@@ -2338,57 +2468,6 @@
           <w:sz w:val="28"/>
           <w:szCs w:val="28"/>
         </w:rPr>
-        <w:t xml:space="preserve"> parameter, I decided to go with Stratified K fold Cross Validation which </w:t>
-      </w:r>
-      <w:r>
-        <w:rPr>
-          <w:sz w:val="28"/>
-          <w:szCs w:val="28"/>
-        </w:rPr>
-        <w:t>retains the distribution of labels in each fold</w:t>
-      </w:r>
-      <w:r>
-        <w:rPr>
-          <w:sz w:val="28"/>
-          <w:szCs w:val="28"/>
-        </w:rPr>
-        <w:t xml:space="preserve"> (further helps deal with our skewed data). </w:t>
-      </w:r>
-      <w:r>
-        <w:rPr>
-          <w:sz w:val="28"/>
-          <w:szCs w:val="28"/>
-        </w:rPr>
-        <w:t xml:space="preserve">After trying various ranges, I </w:t>
-      </w:r>
-      <w:r>
-        <w:rPr>
-          <w:sz w:val="28"/>
-          <w:szCs w:val="28"/>
-        </w:rPr>
-        <w:t xml:space="preserve">found out that the ideal value of </w:t>
-      </w:r>
-      <w:r>
-        <w:rPr>
-          <w:sz w:val="28"/>
-          <w:szCs w:val="28"/>
-        </w:rPr>
-        <w:t>‘</w:t>
-      </w:r>
-      <w:proofErr w:type="spellStart"/>
-      <w:r>
-        <w:rPr>
-          <w:sz w:val="28"/>
-          <w:szCs w:val="28"/>
-        </w:rPr>
-        <w:t>n_estimators</w:t>
-      </w:r>
-      <w:proofErr w:type="spellEnd"/>
-      <w:r>
-        <w:rPr>
-          <w:sz w:val="28"/>
-          <w:szCs w:val="28"/>
-        </w:rPr>
         <w:t>’</w:t>
       </w:r>
       <w:r>
@@ -2467,15 +2546,7 @@
           <w:sz w:val="28"/>
           <w:szCs w:val="28"/>
         </w:rPr>
-        <w:t xml:space="preserve"> average </w:t>
-      </w:r>
-      <w:r>
-        <w:rPr>
-          <w:sz w:val="28"/>
-          <w:szCs w:val="28"/>
-        </w:rPr>
-        <w:lastRenderedPageBreak/>
-        <w:t>accuracy score of</w:t>
+        <w:t xml:space="preserve"> average accuracy score of</w:t>
       </w:r>
       <w:r>
         <w:rPr>
@@ -2796,7 +2867,7 @@
                     <pic:cNvPicPr/>
                   </pic:nvPicPr>
                   <pic:blipFill>
-                    <a:blip r:embed="rId10"/>
+                    <a:blip r:embed="rId11"/>
                     <a:stretch>
                       <a:fillRect/>
                     </a:stretch>
@@ -2879,7 +2950,7 @@
                     <pic:cNvPicPr/>
                   </pic:nvPicPr>
                   <pic:blipFill>
-                    <a:blip r:embed="rId11"/>
+                    <a:blip r:embed="rId12"/>
                     <a:stretch>
                       <a:fillRect/>
                     </a:stretch>
@@ -2977,6 +3048,7 @@
           <w:sz w:val="28"/>
           <w:szCs w:val="28"/>
         </w:rPr>
+        <w:lastRenderedPageBreak/>
         <w:t xml:space="preserve">So, finally I decide to go with </w:t>
       </w:r>
       <w:r>
@@ -3014,15 +3086,7 @@
           <w:sz w:val="28"/>
           <w:szCs w:val="28"/>
         </w:rPr>
-        <w:t xml:space="preserve">, just to test our model a little, I use just one single </w:t>
-      </w:r>
-      <w:r>
-        <w:rPr>
-          <w:sz w:val="28"/>
-          <w:szCs w:val="28"/>
-        </w:rPr>
-        <w:lastRenderedPageBreak/>
-        <w:t>file from the validation dataset. Surprisingly, the model gives me a 100% accuracy.</w:t>
+        <w:t>, just to test our model a little, I use just one single file from the validation dataset. Surprisingly, the model gives me a 100% accuracy.</w:t>
       </w:r>
       <w:r>
         <w:rPr>
@@ -3093,6 +3157,7 @@
         <w:t>The entire code for this section is present in ‘</w:t>
       </w:r>
       <w:proofErr w:type="spellStart"/>
+      <w:proofErr w:type="gramStart"/>
       <w:r>
         <w:rPr>
           <w:sz w:val="28"/>
@@ -3101,6 +3166,7 @@
         <w:t>main.ipynb</w:t>
       </w:r>
       <w:proofErr w:type="spellEnd"/>
+      <w:proofErr w:type="gramEnd"/>
       <w:r>
         <w:rPr>
           <w:sz w:val="28"/>
@@ -3950,6 +4016,29 @@
       <w:szCs w:val="18"/>
     </w:rPr>
   </w:style>
+  <w:style w:type="character" w:styleId="Hyperlink">
+    <w:name w:val="Hyperlink"/>
+    <w:basedOn w:val="DefaultParagraphFont"/>
+    <w:uiPriority w:val="99"/>
+    <w:unhideWhenUsed/>
+    <w:rsid w:val="0035319A"/>
+    <w:rPr>
+      <w:color w:val="0000FF"/>
+      <w:u w:val="single"/>
+    </w:rPr>
+  </w:style>
+  <w:style w:type="character" w:styleId="UnresolvedMention">
+    <w:name w:val="Unresolved Mention"/>
+    <w:basedOn w:val="DefaultParagraphFont"/>
+    <w:uiPriority w:val="99"/>
+    <w:semiHidden/>
+    <w:unhideWhenUsed/>
+    <w:rsid w:val="0035319A"/>
+    <w:rPr>
+      <w:color w:val="605E5C"/>
+      <w:shd w:val="clear" w:color="auto" w:fill="E1DFDD"/>
+    </w:rPr>
+  </w:style>
 </w:styles>
 </file>
 

</xml_diff>